<commit_message>
fixed error that failed map3.txt test case(?)
</commit_message>
<xml_diff>
--- a/homework/pa3/starter code/py/reflectionpa3.docx
+++ b/homework/pa3/starter code/py/reflectionpa3.docx
@@ -9,17 +9,17 @@
     </w:p>
     <w:p>
       <w:r>
-        <w:t>03. 09. 2019</w:t>
+        <w:t>03. 12</w:t>
+      </w:r>
+      <w:bookmarkStart w:id="0" w:name="_GoBack"/>
+      <w:bookmarkEnd w:id="0"/>
+      <w:r>
+        <w:t>. 2019</w:t>
       </w:r>
     </w:p>
     <w:p>
       <w:r>
-        <w:t xml:space="preserve">PA 3 </w:t>
-      </w:r>
-      <w:bookmarkStart w:id="0" w:name="_GoBack"/>
-      <w:bookmarkEnd w:id="0"/>
-      <w:r>
-        <w:t>reflection</w:t>
+        <w:t>PA 3 reflection</w:t>
       </w:r>
     </w:p>
     <w:p/>
@@ -45,29 +45,44 @@
       <w:r>
         <w:t xml:space="preserve">I have noticed that when I think in math and program, it becomes more enjoyable to deal with data. Or it could be that the material from Discrete Mathematics is finally being applied to programming and now it’s all making sense. </w:t>
       </w:r>
-      <w:r>
-        <w:t xml:space="preserve">This assignment seemed to be simpler than I thought as the most important code was given to us already. </w:t>
-      </w:r>
     </w:p>
     <w:p/>
     <w:p>
       <w:r>
-        <w:t xml:space="preserve">One thing that threw me off was that I forgot to fetch for the last change done on the PA3, so for one of my files, I was missing a connection and was getting a different result. It was producing the correct </w:t>
-      </w:r>
-      <w:r>
-        <w:t>time for that</w:t>
-      </w:r>
-      <w:r>
-        <w:t xml:space="preserve"> map, but </w:t>
-      </w:r>
-      <w:r>
-        <w:t>it wasn’t the right map. Other than that, that was my main issue. I tend to overlook the details I think wouldn’t be the</w:t>
-      </w:r>
-      <w:r>
-        <w:t xml:space="preserve"> issue, and in the end, it</w:t>
-      </w:r>
-      <w:r>
-        <w:t xml:space="preserve"> turns out to be issue. </w:t>
+        <w:t xml:space="preserve">For tier 3, I got 38 minutes and 27 minutes when I ran </w:t>
+      </w:r>
+      <w:r>
+        <w:t>deliveries 3.1/3.2</w:t>
+      </w:r>
+      <w:r>
+        <w:t xml:space="preserve"> at first because I was computing Dij</w:t>
+      </w:r>
+      <w:r>
+        <w:t>kstra’s algorithm</w:t>
+      </w:r>
+      <w:r>
+        <w:t>(compute_shortest_path)</w:t>
+      </w:r>
+      <w:r>
+        <w:t xml:space="preserve"> </w:t>
+      </w:r>
+      <w:r>
+        <w:t>at each</w:t>
+      </w:r>
+      <w:r>
+        <w:t xml:space="preserve"> delivery and then I searched for</w:t>
+      </w:r>
+      <w:r>
+        <w:t xml:space="preserve"> the next delivery in the map that was returned for computing the shortest path</w:t>
+      </w:r>
+      <w:r>
+        <w:t xml:space="preserve">. </w:t>
+      </w:r>
+      <w:r>
+        <w:t>Then once having new weights and new connections, I did the MST. I assumed it was that simple because my answers were right for the previous maps and del</w:t>
+      </w:r>
+      <w:r>
+        <w:t>iveries.</w:t>
       </w:r>
     </w:p>
     <w:p/>
@@ -76,7 +91,13 @@
         <w:t xml:space="preserve">What really helped for this assignment, was to find the paths of the given maps on a piece paper like we have done </w:t>
       </w:r>
       <w:r>
-        <w:t xml:space="preserve">in class. This was done in order to check if I was getting the correct results. Doing this, made it easier to program because I was able to walk through the steps of what </w:t>
+        <w:t>in class. This was done in order to check if I was getting the correct results. Doing this, made i</w:t>
+      </w:r>
+      <w:r>
+        <w:t>t possible to understand the program</w:t>
+      </w:r>
+      <w:r>
+        <w:t xml:space="preserve"> because I was able to walk through the steps of what </w:t>
       </w:r>
       <w:r>
         <w:t xml:space="preserve">my intentions were. I also wrote comments to increase readability but I’m not sure if a reader would understand because no one can interpret something the way it was originally intended for. </w:t>

</xml_diff>